<commit_message>
✨ Updated CoreAssess generation logic and template formatting
</commit_message>
<xml_diff>
--- a/Template/CoreAssess_Template.docx
+++ b/Template/CoreAssess_Template.docx
@@ -634,8 +634,8 @@
     </w:p>
     <w:bookmarkStart w:id="0" w:name="_Hlk164692714" w:displacedByCustomXml="next"/>
     <w:bookmarkStart w:id="1" w:name="_Toc416524222" w:displacedByCustomXml="next"/>
-    <w:bookmarkStart w:id="2" w:name="_Toc185757070" w:displacedByCustomXml="next"/>
-    <w:bookmarkStart w:id="3" w:name="_Toc229296323" w:displacedByCustomXml="next"/>
+    <w:bookmarkStart w:id="2" w:name="_Toc229296323" w:displacedByCustomXml="next"/>
+    <w:bookmarkStart w:id="3" w:name="_Toc185757070" w:displacedByCustomXml="next"/>
     <w:sdt>
       <w:sdtPr>
         <w:rPr>
@@ -1557,6 +1557,167 @@
         </w:rPr>
       </w:pPr>
     </w:p>
+    <w:p>
+      <w:pPr>
+        <w:rPr>
+          <w:lang w:val="en-IN" w:eastAsia="en-IN"/>
+        </w:rPr>
+      </w:pPr>
+    </w:p>
+    <w:p>
+      <w:pPr>
+        <w:rPr>
+          <w:lang w:val="en-IN" w:eastAsia="en-IN"/>
+        </w:rPr>
+      </w:pPr>
+    </w:p>
+    <w:p>
+      <w:pPr>
+        <w:rPr>
+          <w:lang w:val="en-IN" w:eastAsia="en-IN"/>
+        </w:rPr>
+      </w:pPr>
+    </w:p>
+    <w:p>
+      <w:pPr>
+        <w:rPr>
+          <w:lang w:val="en-IN" w:eastAsia="en-IN"/>
+        </w:rPr>
+      </w:pPr>
+    </w:p>
+    <w:p>
+      <w:pPr>
+        <w:rPr>
+          <w:lang w:val="en-IN" w:eastAsia="en-IN"/>
+        </w:rPr>
+      </w:pPr>
+    </w:p>
+    <w:p>
+      <w:pPr>
+        <w:rPr>
+          <w:lang w:val="en-IN" w:eastAsia="en-IN"/>
+        </w:rPr>
+      </w:pPr>
+    </w:p>
+    <w:p>
+      <w:pPr>
+        <w:rPr>
+          <w:lang w:val="en-IN" w:eastAsia="en-IN"/>
+        </w:rPr>
+      </w:pPr>
+    </w:p>
+    <w:p>
+      <w:pPr>
+        <w:rPr>
+          <w:lang w:val="en-IN" w:eastAsia="en-IN"/>
+        </w:rPr>
+      </w:pPr>
+    </w:p>
+    <w:p>
+      <w:pPr>
+        <w:rPr>
+          <w:lang w:val="en-IN" w:eastAsia="en-IN"/>
+        </w:rPr>
+      </w:pPr>
+    </w:p>
+    <w:p>
+      <w:pPr>
+        <w:rPr>
+          <w:lang w:val="en-IN" w:eastAsia="en-IN"/>
+        </w:rPr>
+      </w:pPr>
+    </w:p>
+    <w:p>
+      <w:pPr>
+        <w:rPr>
+          <w:lang w:val="en-IN" w:eastAsia="en-IN"/>
+        </w:rPr>
+      </w:pPr>
+    </w:p>
+    <w:p>
+      <w:pPr>
+        <w:rPr>
+          <w:lang w:val="en-IN" w:eastAsia="en-IN"/>
+        </w:rPr>
+      </w:pPr>
+    </w:p>
+    <w:p>
+      <w:pPr>
+        <w:rPr>
+          <w:lang w:val="en-IN" w:eastAsia="en-IN"/>
+        </w:rPr>
+      </w:pPr>
+    </w:p>
+    <w:p>
+      <w:pPr>
+        <w:rPr>
+          <w:lang w:val="en-IN" w:eastAsia="en-IN"/>
+        </w:rPr>
+      </w:pPr>
+    </w:p>
+    <w:p>
+      <w:pPr>
+        <w:rPr>
+          <w:lang w:val="en-IN" w:eastAsia="en-IN"/>
+        </w:rPr>
+      </w:pPr>
+    </w:p>
+    <w:p>
+      <w:pPr>
+        <w:rPr>
+          <w:lang w:val="en-IN" w:eastAsia="en-IN"/>
+        </w:rPr>
+      </w:pPr>
+    </w:p>
+    <w:p>
+      <w:pPr>
+        <w:rPr>
+          <w:lang w:val="en-IN" w:eastAsia="en-IN"/>
+        </w:rPr>
+      </w:pPr>
+    </w:p>
+    <w:p>
+      <w:pPr>
+        <w:rPr>
+          <w:lang w:val="en-IN" w:eastAsia="en-IN"/>
+        </w:rPr>
+      </w:pPr>
+    </w:p>
+    <w:p>
+      <w:pPr>
+        <w:rPr>
+          <w:lang w:val="en-IN" w:eastAsia="en-IN"/>
+        </w:rPr>
+      </w:pPr>
+    </w:p>
+    <w:p>
+      <w:pPr>
+        <w:rPr>
+          <w:lang w:val="en-IN" w:eastAsia="en-IN"/>
+        </w:rPr>
+      </w:pPr>
+    </w:p>
+    <w:p>
+      <w:pPr>
+        <w:rPr>
+          <w:lang w:val="en-IN" w:eastAsia="en-IN"/>
+        </w:rPr>
+      </w:pPr>
+    </w:p>
+    <w:p>
+      <w:pPr>
+        <w:rPr>
+          <w:lang w:val="en-IN" w:eastAsia="en-IN"/>
+        </w:rPr>
+      </w:pPr>
+      <w:r>
+        <w:rPr>
+          <w:lang w:val="en-IN" w:eastAsia="en-IN"/>
+        </w:rPr>
+        <w:lastRenderedPageBreak/>
+        <w:t>&lt;&lt;CONTENT START&gt;&gt;</w:t>
+      </w:r>
+    </w:p>
     <w:bookmarkEnd w:id="0"/>
     <w:p>
       <w:pPr>
@@ -1571,310 +1732,16 @@
       </w:pPr>
     </w:p>
     <w:p>
-      <w:pPr>
-        <w:pStyle w:val="Heading1"/>
-        <w:pBdr>
-          <w:bottom w:val="single" w:sz="18" w:space="1" w:color="00B0F0"/>
-        </w:pBdr>
-        <w:rPr>
-          <w:rStyle w:val="normaltextrun"/>
-        </w:rPr>
-      </w:pPr>
       <w:bookmarkStart w:id="4" w:name="_Toc11340540"/>
       <w:bookmarkStart w:id="5" w:name="_Toc11340487"/>
       <w:bookmarkStart w:id="6" w:name="_Toc11340449"/>
-      <w:bookmarkStart w:id="7" w:name="_Toc167454740"/>
-      <w:bookmarkStart w:id="8" w:name="_Toc213339814"/>
+      <w:bookmarkEnd w:id="3"/>
+      <w:bookmarkEnd w:id="2"/>
+      <w:bookmarkEnd w:id="1"/>
       <w:bookmarkEnd w:id="4"/>
       <w:bookmarkEnd w:id="5"/>
       <w:bookmarkEnd w:id="6"/>
-      <w:r>
-        <w:lastRenderedPageBreak/>
-        <w:t>Executive Summary</w:t>
-      </w:r>
-      <w:bookmarkEnd w:id="7"/>
-      <w:bookmarkEnd w:id="8"/>
     </w:p>
-    <w:bookmarkEnd w:id="1"/>
-    <w:p>
-      <w:pPr>
-        <w:pStyle w:val="paragraph"/>
-        <w:jc w:val="both"/>
-        <w:textAlignment w:val="baseline"/>
-      </w:pPr>
-      <w:r>
-        <w:t>&lt;&lt;EXEC_SUMMARY&gt;&gt;</w:t>
-      </w:r>
-    </w:p>
-    <w:p>
-      <w:pPr>
-        <w:pStyle w:val="paragraph"/>
-        <w:spacing w:before="0" w:beforeAutospacing="0" w:after="0" w:afterAutospacing="0"/>
-        <w:jc w:val="both"/>
-        <w:textAlignment w:val="baseline"/>
-        <w:rPr>
-          <w:rStyle w:val="eop"/>
-          <w:rFonts w:ascii="Arial" w:hAnsi="Arial" w:cs="Arial"/>
-          <w:sz w:val="20"/>
-          <w:szCs w:val="20"/>
-        </w:rPr>
-      </w:pPr>
-    </w:p>
-    <w:p>
-      <w:pPr>
-        <w:pStyle w:val="Heading1"/>
-      </w:pPr>
-      <w:bookmarkStart w:id="9" w:name="_Toc213339815"/>
-      <w:r>
-        <w:lastRenderedPageBreak/>
-        <w:t>Features of CoreAssess.AI</w:t>
-      </w:r>
-      <w:bookmarkEnd w:id="9"/>
-    </w:p>
-    <w:p>
-      <w:r>
-        <w:t>&lt;&lt;</w:t>
-      </w:r>
-      <w:r>
-        <w:t>FEATURES</w:t>
-      </w:r>
-      <w:r>
-        <w:t>&gt;&gt;</w:t>
-      </w:r>
-    </w:p>
-    <w:p>
-      <w:pPr>
-        <w:pStyle w:val="Heading1"/>
-        <w:pBdr>
-          <w:bottom w:val="single" w:sz="18" w:space="1" w:color="00B0F0"/>
-        </w:pBdr>
-      </w:pPr>
-      <w:bookmarkStart w:id="10" w:name="_Toc213339816"/>
-      <w:bookmarkStart w:id="11" w:name="_Toc416524246"/>
-      <w:bookmarkStart w:id="12" w:name="_Toc414825146"/>
-      <w:bookmarkEnd w:id="3"/>
-      <w:bookmarkEnd w:id="2"/>
-      <w:r>
-        <w:lastRenderedPageBreak/>
-        <w:t>CoreAssess.AI – Assessment Findings</w:t>
-      </w:r>
-      <w:bookmarkEnd w:id="10"/>
-    </w:p>
-    <w:p>
-      <w:r>
-        <w:t>&lt;&lt;</w:t>
-      </w:r>
-      <w:r>
-        <w:t>FINDINGS TABLE</w:t>
-      </w:r>
-      <w:r>
-        <w:t xml:space="preserve"> </w:t>
-      </w:r>
-      <w:r>
-        <w:t>&gt;&gt;</w:t>
-      </w:r>
-    </w:p>
-    <w:p>
-      <w:pPr>
-        <w:tabs>
-          <w:tab w:val="left" w:pos="720"/>
-        </w:tabs>
-      </w:pPr>
-    </w:p>
-    <w:p>
-      <w:pPr>
-        <w:pStyle w:val="Heading1"/>
-        <w:pBdr>
-          <w:bottom w:val="single" w:sz="18" w:space="1" w:color="00B0F0"/>
-        </w:pBdr>
-      </w:pPr>
-      <w:bookmarkStart w:id="13" w:name="_Toc213339817"/>
-      <w:bookmarkEnd w:id="11"/>
-      <w:bookmarkEnd w:id="12"/>
-      <w:r>
-        <w:lastRenderedPageBreak/>
-        <w:t>Key Findings &amp; Recommendations Summary</w:t>
-      </w:r>
-      <w:bookmarkEnd w:id="13"/>
-    </w:p>
-    <w:p>
-      <w:r>
-        <w:t>&lt;&lt;</w:t>
-      </w:r>
-      <w:r>
-        <w:t>FINDINGS</w:t>
-      </w:r>
-      <w:r>
-        <w:t xml:space="preserve"> &gt;&gt;</w:t>
-      </w:r>
-    </w:p>
-    <w:p>
-      <w:pPr>
-        <w:ind w:firstLine="720"/>
-      </w:pPr>
-    </w:p>
-    <w:p>
-      <w:pPr>
-        <w:pStyle w:val="Heading1"/>
-        <w:pBdr>
-          <w:bottom w:val="single" w:sz="18" w:space="1" w:color="00B0F0"/>
-        </w:pBdr>
-        <w:rPr>
-          <w:rStyle w:val="normaltextrun"/>
-        </w:rPr>
-      </w:pPr>
-      <w:bookmarkStart w:id="14" w:name="_Toc213339818"/>
-      <w:bookmarkStart w:id="15" w:name="_Toc278286746"/>
-      <w:bookmarkStart w:id="16" w:name="_Toc269625868"/>
-      <w:bookmarkStart w:id="17" w:name="_Toc314750361"/>
-      <w:bookmarkStart w:id="18" w:name="_Toc167454752"/>
-      <w:r>
-        <w:rPr>
-          <w:rStyle w:val="normaltextrun"/>
-        </w:rPr>
-        <w:lastRenderedPageBreak/>
-        <w:t>Benefits Over Traditional Assessment</w:t>
-      </w:r>
-      <w:bookmarkEnd w:id="14"/>
-      <w:r>
-        <w:rPr>
-          <w:rStyle w:val="normaltextrun"/>
-        </w:rPr>
-        <w:t xml:space="preserve"> </w:t>
-      </w:r>
-      <w:bookmarkStart w:id="19" w:name="_Toc529970153"/>
-      <w:bookmarkStart w:id="20" w:name="_Toc532925633"/>
-      <w:bookmarkEnd w:id="15"/>
-      <w:bookmarkEnd w:id="16"/>
-      <w:bookmarkEnd w:id="17"/>
-      <w:bookmarkEnd w:id="18"/>
-    </w:p>
-    <w:p>
-      <w:pPr>
-        <w:rPr>
-          <w:lang w:val="en-IN"/>
-        </w:rPr>
-      </w:pPr>
-      <w:r>
-        <w:rPr>
-          <w:lang w:val="en-IN"/>
-        </w:rPr>
-        <w:t>&lt;&lt;BENEFITS&gt;&gt;</w:t>
-      </w:r>
-    </w:p>
-    <w:p/>
-    <w:p>
-      <w:pPr>
-        <w:pStyle w:val="Heading1"/>
-        <w:pBdr>
-          <w:bottom w:val="single" w:sz="18" w:space="1" w:color="000000"/>
-        </w:pBdr>
-        <w:jc w:val="left"/>
-      </w:pPr>
-      <w:bookmarkStart w:id="21" w:name="_Toc213339819"/>
-      <w:bookmarkStart w:id="22" w:name="_Toc529970154"/>
-      <w:bookmarkEnd w:id="19"/>
-      <w:bookmarkEnd w:id="20"/>
-      <w:r>
-        <w:lastRenderedPageBreak/>
-        <w:t>Working Together</w:t>
-      </w:r>
-      <w:bookmarkEnd w:id="21"/>
-    </w:p>
-    <w:p>
-      <w:r>
-        <w:t>&lt;&lt;</w:t>
-      </w:r>
-      <w:r>
-        <w:t>WORKING TOGETHER</w:t>
-      </w:r>
-      <w:r>
-        <w:t>&gt;&gt;</w:t>
-      </w:r>
-    </w:p>
-    <w:p>
-      <w:pPr>
-        <w:pStyle w:val="Heading1"/>
-        <w:pBdr>
-          <w:bottom w:val="single" w:sz="18" w:space="1" w:color="000000"/>
-        </w:pBdr>
-      </w:pPr>
-      <w:bookmarkStart w:id="23" w:name="_Toc213339821"/>
-      <w:bookmarkEnd w:id="22"/>
-      <w:r>
-        <w:lastRenderedPageBreak/>
-        <w:t>Working Together – ABAP Objects</w:t>
-      </w:r>
-      <w:bookmarkEnd w:id="23"/>
-    </w:p>
-    <w:p>
-      <w:r>
-        <w:t>&lt;&lt;ABAP OBJECTS&gt;&gt;</w:t>
-      </w:r>
-    </w:p>
-    <w:p>
-      <w:pPr>
-        <w:pStyle w:val="Heading1"/>
-        <w:pBdr>
-          <w:bottom w:val="single" w:sz="18" w:space="1" w:color="00B0F0"/>
-        </w:pBdr>
-      </w:pPr>
-      <w:bookmarkStart w:id="24" w:name="_Toc213339822"/>
-      <w:r>
-        <w:lastRenderedPageBreak/>
-        <w:t>Annexure</w:t>
-      </w:r>
-      <w:bookmarkEnd w:id="24"/>
-    </w:p>
-    <w:p>
-      <w:r>
-        <w:t>&lt;&lt;ANNEXURE&gt;&gt;</w:t>
-      </w:r>
-    </w:p>
-    <w:p>
-      <w:pPr>
-        <w:pStyle w:val="Heading2"/>
-      </w:pPr>
-    </w:p>
-    <w:p/>
-    <w:p>
-      <w:pPr>
-        <w:rPr>
-          <w:sz w:val="22"/>
-          <w:szCs w:val="22"/>
-          <w:lang w:val="en-IN"/>
-        </w:rPr>
-      </w:pPr>
-      <w:r>
-        <w:rPr>
-          <w:sz w:val="22"/>
-          <w:szCs w:val="22"/>
-          <w:lang w:val="en-IN"/>
-        </w:rPr>
-        <w:t xml:space="preserve">        </w:t>
-      </w:r>
-    </w:p>
-    <w:p>
-      <w:pPr>
-        <w:rPr>
-          <w:sz w:val="22"/>
-          <w:szCs w:val="22"/>
-        </w:rPr>
-      </w:pPr>
-    </w:p>
-    <w:p>
-      <w:pPr>
-        <w:rPr>
-          <w:sz w:val="22"/>
-          <w:szCs w:val="22"/>
-        </w:rPr>
-      </w:pPr>
-    </w:p>
-    <w:p/>
-    <w:p/>
-    <w:p/>
-    <w:p/>
-    <w:p/>
     <w:sectPr>
       <w:headerReference w:type="default" r:id="rId16"/>
       <w:footerReference w:type="default" r:id="rId17"/>
@@ -1982,7 +1849,7 @@
             </wp:anchor>
           </w:drawing>
         </mc:Choice>
-        <mc:Fallback xmlns:wpsCustomData="http://www.wps.cn/officeDocument/2013/wpsCustomData" xmlns:a="http://schemas.openxmlformats.org/drawingml/2006/main" xmlns:wp14="http://schemas.microsoft.com/office/word/2010/wordml">
+        <mc:Fallback xmlns:wp14="http://schemas.microsoft.com/office/word/2010/wordml" xmlns:a="http://schemas.openxmlformats.org/drawingml/2006/main" xmlns:wpsCustomData="http://www.wps.cn/officeDocument/2013/wpsCustomData">
           <w:pict w14:anchorId="169DB308">
             <v:shape id="AutoShape 6" style="position:absolute;left:0pt;margin-left:-36.75pt;margin-top:1pt;height:0pt;width:540.75pt;z-index:251660288;mso-width-relative:page;mso-height-relative:page;" coordsize="21600,21600" o:spid="_x0000_s1026" filled="f" stroked="t" o:spt="32" type="#_x0000_t32" o:gfxdata="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">
               <v:fill on="f" focussize="0,0"/>
@@ -5472,6 +5339,7 @@
   <w:style w:type="character" w:default="1" w:styleId="DefaultParagraphFont">
     <w:name w:val="Default Paragraph Font"/>
     <w:uiPriority w:val="1"/>
+    <w:semiHidden/>
     <w:unhideWhenUsed/>
   </w:style>
   <w:style w:type="table" w:default="1" w:styleId="TableNormal">
@@ -10648,15 +10516,6 @@
 </file>
 
 <file path=customXml/item1.xml><?xml version="1.0" encoding="utf-8"?>
-<s:customData xmlns="http://www.wps.cn/officeDocument/2013/wpsCustomData" xmlns:s="http://www.wps.cn/officeDocument/2013/wpsCustomData">
-  <customSectProps/>
-  <customShpExts>
-    <customShpInfo spid="_x0000_s1026" textRotate="1"/>
-  </customShpExts>
-</s:customData>
-</file>
-
-<file path=customXml/item2.xml><?xml version="1.0" encoding="utf-8"?>
 <ct:contentTypeSchema xmlns:ct="http://schemas.microsoft.com/office/2006/metadata/contentType" xmlns:ma="http://schemas.microsoft.com/office/2006/metadata/properties/metaAttributes" ct:_="" ma:_="" ma:contentTypeName="Document" ma:contentTypeID="0x0101007D2747A40DF6534AA6DBE7745DD1D673" ma:contentTypeVersion="20" ma:contentTypeDescription="Create a new document." ma:contentTypeScope="" ma:versionID="69aed511600665433a4bc0874b3374cf">
   <xsd:schema xmlns:xsd="http://www.w3.org/2001/XMLSchema" xmlns:xs="http://www.w3.org/2001/XMLSchema" xmlns:p="http://schemas.microsoft.com/office/2006/metadata/properties" xmlns:ns2="2dd6ba2a-3947-4223-b8a9-da90adf2cba5" xmlns:ns3="20b13389-1085-4401-9aca-e940c1900e8d" targetNamespace="http://schemas.microsoft.com/office/2006/metadata/properties" ma:root="true" ma:fieldsID="d0b33c60f090f8534619f608cfaa76bd" ns2:_="" ns3:_="">
     <xsd:import namespace="2dd6ba2a-3947-4223-b8a9-da90adf2cba5"/>
@@ -10919,13 +10778,17 @@
 </ct:contentTypeSchema>
 </file>
 
+<file path=customXml/item2.xml><?xml version="1.0" encoding="utf-8"?>
+<s:customData xmlns="http://www.wps.cn/officeDocument/2013/wpsCustomData" xmlns:s="http://www.wps.cn/officeDocument/2013/wpsCustomData">
+  <customSectProps/>
+  <customShpExts>
+    <customShpInfo spid="_x0000_s1026" textRotate="1"/>
+  </customShpExts>
+</s:customData>
+</file>
+
 <file path=customXml/item3.xml><?xml version="1.0" encoding="utf-8"?>
-<?mso-contentType ?>
-<FormTemplates xmlns="http://schemas.microsoft.com/sharepoint/v3/contenttype/forms">
-  <Display>DocumentLibraryForm</Display>
-  <Edit>DocumentLibraryForm</Edit>
-  <New>DocumentLibraryForm</New>
-</FormTemplates>
+<b:Sources xmlns:b="http://schemas.openxmlformats.org/officeDocument/2006/bibliography" xmlns="http://schemas.openxmlformats.org/officeDocument/2006/bibliography" SelectedStyle="\CHICAGO.XSL" StyleName="Chicago"/>
 </file>
 
 <file path=customXml/item4.xml><?xml version="1.0" encoding="utf-8"?>
@@ -10964,18 +10827,15 @@
 </file>
 
 <file path=customXml/item5.xml><?xml version="1.0" encoding="utf-8"?>
-<b:Sources xmlns:b="http://schemas.openxmlformats.org/officeDocument/2006/bibliography" xmlns="http://schemas.openxmlformats.org/officeDocument/2006/bibliography" SelectedStyle="\CHICAGO.XSL" StyleName="Chicago"/>
+<?mso-contentType ?>
+<FormTemplates xmlns="http://schemas.microsoft.com/sharepoint/v3/contenttype/forms">
+  <Display>DocumentLibraryForm</Display>
+  <Edit>DocumentLibraryForm</Edit>
+  <New>DocumentLibraryForm</New>
+</FormTemplates>
 </file>
 
 <file path=customXml/itemProps1.xml><?xml version="1.0" encoding="utf-8"?>
-<ds:datastoreItem xmlns:ds="http://schemas.openxmlformats.org/officeDocument/2006/customXml" ds:itemID="{B1977F7D-205B-4081-913C-38D41E755F92}">
-  <ds:schemaRefs>
-    <ds:schemaRef ds:uri="http://www.wps.cn/officeDocument/2013/wpsCustomData"/>
-  </ds:schemaRefs>
-</ds:datastoreItem>
-</file>
-
-<file path=customXml/itemProps2.xml><?xml version="1.0" encoding="utf-8"?>
 <ds:datastoreItem xmlns:ds="http://schemas.openxmlformats.org/officeDocument/2006/customXml" ds:itemID="{A5B2A3F7-7D8D-4533-BBC7-A627546F33C7}">
   <ds:schemaRefs>
     <ds:schemaRef ds:uri="http://schemas.microsoft.com/office/2006/metadata/contentType"/>
@@ -10994,10 +10854,18 @@
 </ds:datastoreItem>
 </file>
 
+<file path=customXml/itemProps2.xml><?xml version="1.0" encoding="utf-8"?>
+<ds:datastoreItem xmlns:ds="http://schemas.openxmlformats.org/officeDocument/2006/customXml" ds:itemID="{B1977F7D-205B-4081-913C-38D41E755F92}">
+  <ds:schemaRefs>
+    <ds:schemaRef ds:uri="http://www.wps.cn/officeDocument/2013/wpsCustomData"/>
+  </ds:schemaRefs>
+</ds:datastoreItem>
+</file>
+
 <file path=customXml/itemProps3.xml><?xml version="1.0" encoding="utf-8"?>
-<ds:datastoreItem xmlns:ds="http://schemas.openxmlformats.org/officeDocument/2006/customXml" ds:itemID="{6C5ACEED-7A3C-4577-BA28-FA5EECCDC155}">
+<ds:datastoreItem xmlns:ds="http://schemas.openxmlformats.org/officeDocument/2006/customXml" ds:itemID="{0C130B6B-BE8F-4F41-A4C2-D10F0400B0A1}">
   <ds:schemaRefs>
-    <ds:schemaRef ds:uri="http://schemas.microsoft.com/sharepoint/v3/contenttype/forms"/>
+    <ds:schemaRef ds:uri="http://schemas.openxmlformats.org/officeDocument/2006/bibliography"/>
   </ds:schemaRefs>
 </ds:datastoreItem>
 </file>
@@ -11014,9 +10882,9 @@
 </file>
 
 <file path=customXml/itemProps5.xml><?xml version="1.0" encoding="utf-8"?>
-<ds:datastoreItem xmlns:ds="http://schemas.openxmlformats.org/officeDocument/2006/customXml" ds:itemID="{0C130B6B-BE8F-4F41-A4C2-D10F0400B0A1}">
+<ds:datastoreItem xmlns:ds="http://schemas.openxmlformats.org/officeDocument/2006/customXml" ds:itemID="{6C5ACEED-7A3C-4577-BA28-FA5EECCDC155}">
   <ds:schemaRefs>
-    <ds:schemaRef ds:uri="http://schemas.openxmlformats.org/officeDocument/2006/bibliography"/>
+    <ds:schemaRef ds:uri="http://schemas.microsoft.com/sharepoint/v3/contenttype/forms"/>
   </ds:schemaRefs>
 </ds:datastoreItem>
 </file>
</xml_diff>